<commit_message>
a mettre en page pour la presentation
</commit_message>
<xml_diff>
--- a/reflexion.docx
+++ b/reflexion.docx
@@ -47,6 +47,9 @@
     </w:p>
     <w:p>
       <w:r>
+        <w:rPr>
+          <w:noProof/>
+        </w:rPr>
         <w:drawing>
           <wp:inline distT="0" distB="0" distL="0" distR="0" wp14:anchorId="2FAD764E" wp14:editId="1119B38D">
             <wp:extent cx="3057529" cy="3167063"/>
@@ -140,16 +143,11 @@
       <w:r>
         <w:t xml:space="preserve"> l’adresse </w:t>
       </w:r>
-      <w:proofErr w:type="gramStart"/>
       <w:r>
         <w:t>e-</w:t>
       </w:r>
       <w:r>
-        <w:t>mail</w:t>
-      </w:r>
-      <w:proofErr w:type="gramEnd"/>
-      <w:r>
-        <w:t xml:space="preserve"> et </w:t>
+        <w:t xml:space="preserve">mail et </w:t>
       </w:r>
       <w:r>
         <w:t xml:space="preserve">le mot </w:t>
@@ -180,6 +178,9 @@
     </w:p>
     <w:p>
       <w:r>
+        <w:rPr>
+          <w:noProof/>
+        </w:rPr>
         <w:drawing>
           <wp:inline distT="0" distB="0" distL="0" distR="0" wp14:anchorId="12542796" wp14:editId="12149814">
             <wp:extent cx="5760720" cy="2505075"/>
@@ -312,22 +313,24 @@
       <w:r>
         <w:t xml:space="preserve">J’ai donc un peu de travaille devant moi pour réguler ce compte qui pourrais </w:t>
       </w:r>
-      <w:proofErr w:type="gramStart"/>
-      <w:r>
-        <w:t>poser  pro</w:t>
-      </w:r>
-      <w:r>
-        <w:t>blème</w:t>
-      </w:r>
-      <w:proofErr w:type="gramEnd"/>
+      <w:r>
+        <w:t xml:space="preserve">poser </w:t>
+      </w:r>
+      <w:r>
+        <w:t>un problème</w:t>
+      </w:r>
       <w:r>
         <w:t xml:space="preserve"> lors du </w:t>
       </w:r>
-      <w:proofErr w:type="spellStart"/>
-      <w:r>
-        <w:t>repe</w:t>
-      </w:r>
-      <w:proofErr w:type="spellEnd"/>
+      <w:r>
+        <w:t xml:space="preserve">recrutement </w:t>
+      </w:r>
+      <w:r>
+        <w:t>en entreprise</w:t>
+      </w:r>
+      <w:r>
+        <w:t xml:space="preserve"> qui chercherais des informations sur un possible nouveau collaborateur. Ils verrais de ce faite mon compte Facebook reflétant un moi plus jeune, plus insouciant qui n’aurais pas fais attention a toutes ces actions sur le net.</w:t>
+      </w:r>
     </w:p>
     <w:sectPr>
       <w:pgSz w:w="11906" w:h="16838"/>

</xml_diff>